<commit_message>
Add Web Scraping Project
</commit_message>
<xml_diff>
--- a/Portfolio.docx
+++ b/Portfolio.docx
@@ -28,6 +28,7 @@
           <w:u w:val="single" w:color="000000"/>
         </w:rPr>
       </w:pPr>
+      <w:proofErr w:type="spellStart"/>
       <w:r>
         <w:rPr>
           <w:rFonts w:ascii="Helvetica" w:hAnsi="Helvetica" w:cs="Helvetica"/>
@@ -35,7 +36,17 @@
           <w:kern w:val="0"/>
           <w:u w:val="single" w:color="000000"/>
         </w:rPr>
-        <w:t xml:space="preserve">creation site web interactive, consiste </w:t>
+        <w:t>creation</w:t>
+      </w:r>
+      <w:proofErr w:type="spellEnd"/>
+      <w:r>
+        <w:rPr>
+          <w:rFonts w:ascii="Helvetica" w:hAnsi="Helvetica" w:cs="Helvetica"/>
+          <w:color w:val="000000"/>
+          <w:kern w:val="0"/>
+          <w:u w:val="single" w:color="000000"/>
+        </w:rPr>
+        <w:t xml:space="preserve"> site web interactive, consiste </w:t>
       </w:r>
     </w:p>
     <w:p>
@@ -179,8 +190,39 @@
           <w:kern w:val="0"/>
           <w:u w:color="000000"/>
         </w:rPr>
-        <w:t>- pandas, numpy, matplotlib</w:t>
-      </w:r>
+        <w:t xml:space="preserve">- pandas, </w:t>
+      </w:r>
+      <w:proofErr w:type="spellStart"/>
+      <w:r>
+        <w:rPr>
+          <w:rFonts w:ascii="Helvetica" w:hAnsi="Helvetica" w:cs="Helvetica"/>
+          <w:color w:val="000000"/>
+          <w:kern w:val="0"/>
+          <w:u w:color="000000"/>
+        </w:rPr>
+        <w:t>numpy</w:t>
+      </w:r>
+      <w:proofErr w:type="spellEnd"/>
+      <w:r>
+        <w:rPr>
+          <w:rFonts w:ascii="Helvetica" w:hAnsi="Helvetica" w:cs="Helvetica"/>
+          <w:color w:val="000000"/>
+          <w:kern w:val="0"/>
+          <w:u w:color="000000"/>
+        </w:rPr>
+        <w:t xml:space="preserve">, </w:t>
+      </w:r>
+      <w:proofErr w:type="spellStart"/>
+      <w:r>
+        <w:rPr>
+          <w:rFonts w:ascii="Helvetica" w:hAnsi="Helvetica" w:cs="Helvetica"/>
+          <w:color w:val="000000"/>
+          <w:kern w:val="0"/>
+          <w:u w:color="000000"/>
+        </w:rPr>
+        <w:t>matplotlib</w:t>
+      </w:r>
+      <w:proofErr w:type="spellEnd"/>
     </w:p>
     <w:p>
       <w:pPr>
@@ -287,8 +329,19 @@
           <w:kern w:val="0"/>
           <w:u w:color="000000"/>
         </w:rPr>
-        <w:t>- sql</w:t>
-      </w:r>
+        <w:t xml:space="preserve">- </w:t>
+      </w:r>
+      <w:proofErr w:type="spellStart"/>
+      <w:r>
+        <w:rPr>
+          <w:rFonts w:ascii="Helvetica" w:hAnsi="Helvetica" w:cs="Helvetica"/>
+          <w:color w:val="000000"/>
+          <w:kern w:val="0"/>
+          <w:u w:color="000000"/>
+        </w:rPr>
+        <w:t>sql</w:t>
+      </w:r>
+      <w:proofErr w:type="spellEnd"/>
       <w:r>
         <w:rPr>
           <w:rFonts w:ascii="Helvetica" w:hAnsi="Helvetica" w:cs="Helvetica"/>
@@ -314,8 +367,19 @@
           <w:kern w:val="0"/>
           <w:u w:color="000000"/>
         </w:rPr>
-        <w:t xml:space="preserve"> pour garder ses resultats</w:t>
-      </w:r>
+        <w:t xml:space="preserve"> pour garder ses </w:t>
+      </w:r>
+      <w:proofErr w:type="spellStart"/>
+      <w:r>
+        <w:rPr>
+          <w:rFonts w:ascii="Helvetica" w:hAnsi="Helvetica" w:cs="Helvetica"/>
+          <w:color w:val="000000"/>
+          <w:kern w:val="0"/>
+          <w:u w:color="000000"/>
+        </w:rPr>
+        <w:t>resultats</w:t>
+      </w:r>
+      <w:proofErr w:type="spellEnd"/>
     </w:p>
     <w:p>
       <w:pPr>
@@ -352,8 +416,9 @@
           <w:u w:color="000000"/>
           <w:lang w:val="en-US"/>
         </w:rPr>
-        <w:t>- jira</w:t>
-      </w:r>
+        <w:t xml:space="preserve">- </w:t>
+      </w:r>
+      <w:proofErr w:type="spellStart"/>
       <w:r>
         <w:rPr>
           <w:rFonts w:ascii="Helvetica" w:hAnsi="Helvetica" w:cs="Helvetica"/>
@@ -362,8 +427,9 @@
           <w:u w:color="000000"/>
           <w:lang w:val="en-US"/>
         </w:rPr>
-        <w:t>, bi</w:t>
-      </w:r>
+        <w:t>jira</w:t>
+      </w:r>
+      <w:proofErr w:type="spellEnd"/>
       <w:r>
         <w:rPr>
           <w:rFonts w:ascii="Helvetica" w:hAnsi="Helvetica" w:cs="Helvetica"/>
@@ -372,6 +438,27 @@
           <w:u w:color="000000"/>
           <w:lang w:val="en-US"/>
         </w:rPr>
+        <w:t xml:space="preserve">, </w:t>
+      </w:r>
+      <w:proofErr w:type="spellStart"/>
+      <w:r>
+        <w:rPr>
+          <w:rFonts w:ascii="Helvetica" w:hAnsi="Helvetica" w:cs="Helvetica"/>
+          <w:color w:val="000000"/>
+          <w:kern w:val="0"/>
+          <w:u w:color="000000"/>
+          <w:lang w:val="en-US"/>
+        </w:rPr>
+        <w:t>bi</w:t>
+      </w:r>
+      <w:r>
+        <w:rPr>
+          <w:rFonts w:ascii="Helvetica" w:hAnsi="Helvetica" w:cs="Helvetica"/>
+          <w:color w:val="000000"/>
+          <w:kern w:val="0"/>
+          <w:u w:color="000000"/>
+          <w:lang w:val="en-US"/>
+        </w:rPr>
         <w:t>bucke</w:t>
       </w:r>
       <w:r>
@@ -384,6 +471,7 @@
         </w:rPr>
         <w:t>t</w:t>
       </w:r>
+      <w:proofErr w:type="spellEnd"/>
       <w:r>
         <w:rPr>
           <w:rFonts w:ascii="Helvetica" w:hAnsi="Helvetica" w:cs="Helvetica"/>
@@ -457,57 +545,213 @@
           <w:color w:val="000000"/>
           <w:kern w:val="0"/>
           <w:u w:color="000000"/>
-          <w:lang w:val="fr-FR"/>
-        </w:rPr>
-      </w:pPr>
-      <w:r>
-        <w:rPr>
-          <w:rFonts w:ascii="Helvetica" w:hAnsi="Helvetica" w:cs="Helvetica"/>
-          <w:color w:val="000000"/>
-          <w:kern w:val="0"/>
-          <w:u w:color="000000"/>
-          <w:lang w:val="fr-FR"/>
-        </w:rPr>
-        <w:t>- aws</w:t>
-      </w:r>
-    </w:p>
-    <w:p>
-      <w:pPr>
-        <w:tabs>
-          <w:tab w:val="left" w:pos="560"/>
-          <w:tab w:val="left" w:pos="1120"/>
-          <w:tab w:val="left" w:pos="1680"/>
-          <w:tab w:val="left" w:pos="2240"/>
-          <w:tab w:val="left" w:pos="2800"/>
-          <w:tab w:val="left" w:pos="3360"/>
-          <w:tab w:val="left" w:pos="3920"/>
-          <w:tab w:val="left" w:pos="4480"/>
-          <w:tab w:val="left" w:pos="5040"/>
-          <w:tab w:val="left" w:pos="5600"/>
-          <w:tab w:val="left" w:pos="6160"/>
-          <w:tab w:val="left" w:pos="6720"/>
-        </w:tabs>
-        <w:autoSpaceDE w:val="0"/>
-        <w:autoSpaceDN w:val="0"/>
-        <w:adjustRightInd w:val="0"/>
-        <w:rPr>
-          <w:rFonts w:ascii="Helvetica" w:hAnsi="Helvetica" w:cs="Helvetica"/>
-          <w:color w:val="000000"/>
-          <w:kern w:val="0"/>
-          <w:u w:color="000000"/>
-          <w:lang w:val="fr-FR"/>
-        </w:rPr>
-      </w:pPr>
-      <w:r>
-        <w:rPr>
-          <w:rFonts w:ascii="Helvetica" w:hAnsi="Helvetica" w:cs="Helvetica"/>
-          <w:color w:val="000000"/>
-          <w:kern w:val="0"/>
-          <w:u w:color="000000"/>
-          <w:lang w:val="fr-FR"/>
-        </w:rPr>
-        <w:t>- Onglet: dans le site il va y avoir des paramètre pour calculer le prediction vers haut ou bas du marché (utilisation de plusieurs modèle, regression, random forest ..) et cela va sortir les resultat precision, etc</w:t>
-      </w:r>
+          <w:lang w:val="en-US"/>
+        </w:rPr>
+      </w:pPr>
+      <w:r>
+        <w:rPr>
+          <w:rFonts w:ascii="Helvetica" w:hAnsi="Helvetica" w:cs="Helvetica"/>
+          <w:color w:val="000000"/>
+          <w:kern w:val="0"/>
+          <w:u w:color="000000"/>
+          <w:lang w:val="en-US"/>
+        </w:rPr>
+        <w:t xml:space="preserve">- </w:t>
+      </w:r>
+      <w:proofErr w:type="spellStart"/>
+      <w:r>
+        <w:rPr>
+          <w:rFonts w:ascii="Helvetica" w:hAnsi="Helvetica" w:cs="Helvetica"/>
+          <w:color w:val="000000"/>
+          <w:kern w:val="0"/>
+          <w:u w:color="000000"/>
+          <w:lang w:val="en-US"/>
+        </w:rPr>
+        <w:t>aws</w:t>
+      </w:r>
+      <w:proofErr w:type="spellEnd"/>
+    </w:p>
+    <w:p>
+      <w:pPr>
+        <w:tabs>
+          <w:tab w:val="left" w:pos="560"/>
+          <w:tab w:val="left" w:pos="1120"/>
+          <w:tab w:val="left" w:pos="1680"/>
+          <w:tab w:val="left" w:pos="2240"/>
+          <w:tab w:val="left" w:pos="2800"/>
+          <w:tab w:val="left" w:pos="3360"/>
+          <w:tab w:val="left" w:pos="3920"/>
+          <w:tab w:val="left" w:pos="4480"/>
+          <w:tab w:val="left" w:pos="5040"/>
+          <w:tab w:val="left" w:pos="5600"/>
+          <w:tab w:val="left" w:pos="6160"/>
+          <w:tab w:val="left" w:pos="6720"/>
+        </w:tabs>
+        <w:autoSpaceDE w:val="0"/>
+        <w:autoSpaceDN w:val="0"/>
+        <w:adjustRightInd w:val="0"/>
+        <w:rPr>
+          <w:rFonts w:ascii="Helvetica" w:hAnsi="Helvetica" w:cs="Helvetica"/>
+          <w:color w:val="000000"/>
+          <w:kern w:val="0"/>
+          <w:u w:color="000000"/>
+          <w:lang w:val="fr-FR"/>
+        </w:rPr>
+      </w:pPr>
+      <w:r>
+        <w:rPr>
+          <w:rFonts w:ascii="Helvetica" w:hAnsi="Helvetica" w:cs="Helvetica"/>
+          <w:color w:val="000000"/>
+          <w:kern w:val="0"/>
+          <w:u w:color="000000"/>
+          <w:lang w:val="fr-FR"/>
+        </w:rPr>
+        <w:t xml:space="preserve">- Onglet: dans le site il va y avoir des paramètre pour calculer le </w:t>
+      </w:r>
+      <w:proofErr w:type="spellStart"/>
+      <w:r>
+        <w:rPr>
+          <w:rFonts w:ascii="Helvetica" w:hAnsi="Helvetica" w:cs="Helvetica"/>
+          <w:color w:val="000000"/>
+          <w:kern w:val="0"/>
+          <w:u w:color="000000"/>
+          <w:lang w:val="fr-FR"/>
+        </w:rPr>
+        <w:t>prediction</w:t>
+      </w:r>
+      <w:proofErr w:type="spellEnd"/>
+      <w:r>
+        <w:rPr>
+          <w:rFonts w:ascii="Helvetica" w:hAnsi="Helvetica" w:cs="Helvetica"/>
+          <w:color w:val="000000"/>
+          <w:kern w:val="0"/>
+          <w:u w:color="000000"/>
+          <w:lang w:val="fr-FR"/>
+        </w:rPr>
+        <w:t xml:space="preserve"> vers haut ou bas du marché (utilisation de plusieurs modèle, </w:t>
+      </w:r>
+      <w:proofErr w:type="spellStart"/>
+      <w:r>
+        <w:rPr>
+          <w:rFonts w:ascii="Helvetica" w:hAnsi="Helvetica" w:cs="Helvetica"/>
+          <w:color w:val="000000"/>
+          <w:kern w:val="0"/>
+          <w:u w:color="000000"/>
+          <w:lang w:val="fr-FR"/>
+        </w:rPr>
+        <w:t>regression</w:t>
+      </w:r>
+      <w:proofErr w:type="spellEnd"/>
+      <w:r>
+        <w:rPr>
+          <w:rFonts w:ascii="Helvetica" w:hAnsi="Helvetica" w:cs="Helvetica"/>
+          <w:color w:val="000000"/>
+          <w:kern w:val="0"/>
+          <w:u w:color="000000"/>
+          <w:lang w:val="fr-FR"/>
+        </w:rPr>
+        <w:t xml:space="preserve">, </w:t>
+      </w:r>
+      <w:proofErr w:type="spellStart"/>
+      <w:r>
+        <w:rPr>
+          <w:rFonts w:ascii="Helvetica" w:hAnsi="Helvetica" w:cs="Helvetica"/>
+          <w:color w:val="000000"/>
+          <w:kern w:val="0"/>
+          <w:u w:color="000000"/>
+          <w:lang w:val="fr-FR"/>
+        </w:rPr>
+        <w:t>random</w:t>
+      </w:r>
+      <w:proofErr w:type="spellEnd"/>
+      <w:r>
+        <w:rPr>
+          <w:rFonts w:ascii="Helvetica" w:hAnsi="Helvetica" w:cs="Helvetica"/>
+          <w:color w:val="000000"/>
+          <w:kern w:val="0"/>
+          <w:u w:color="000000"/>
+          <w:lang w:val="fr-FR"/>
+        </w:rPr>
+        <w:t xml:space="preserve"> </w:t>
+      </w:r>
+      <w:proofErr w:type="spellStart"/>
+      <w:r>
+        <w:rPr>
+          <w:rFonts w:ascii="Helvetica" w:hAnsi="Helvetica" w:cs="Helvetica"/>
+          <w:color w:val="000000"/>
+          <w:kern w:val="0"/>
+          <w:u w:color="000000"/>
+          <w:lang w:val="fr-FR"/>
+        </w:rPr>
+        <w:t>forest</w:t>
+      </w:r>
+      <w:proofErr w:type="spellEnd"/>
+      <w:r>
+        <w:rPr>
+          <w:rFonts w:ascii="Helvetica" w:hAnsi="Helvetica" w:cs="Helvetica"/>
+          <w:color w:val="000000"/>
+          <w:kern w:val="0"/>
+          <w:u w:color="000000"/>
+          <w:lang w:val="fr-FR"/>
+        </w:rPr>
+        <w:t xml:space="preserve"> ..) et cela va sortir les </w:t>
+      </w:r>
+      <w:proofErr w:type="spellStart"/>
+      <w:r>
+        <w:rPr>
+          <w:rFonts w:ascii="Helvetica" w:hAnsi="Helvetica" w:cs="Helvetica"/>
+          <w:color w:val="000000"/>
+          <w:kern w:val="0"/>
+          <w:u w:color="000000"/>
+          <w:lang w:val="fr-FR"/>
+        </w:rPr>
+        <w:t>resultat</w:t>
+      </w:r>
+      <w:proofErr w:type="spellEnd"/>
+      <w:r>
+        <w:rPr>
+          <w:rFonts w:ascii="Helvetica" w:hAnsi="Helvetica" w:cs="Helvetica"/>
+          <w:color w:val="000000"/>
+          <w:kern w:val="0"/>
+          <w:u w:color="000000"/>
+          <w:lang w:val="fr-FR"/>
+        </w:rPr>
+        <w:t xml:space="preserve"> </w:t>
+      </w:r>
+      <w:proofErr w:type="spellStart"/>
+      <w:r>
+        <w:rPr>
+          <w:rFonts w:ascii="Helvetica" w:hAnsi="Helvetica" w:cs="Helvetica"/>
+          <w:color w:val="000000"/>
+          <w:kern w:val="0"/>
+          <w:u w:color="000000"/>
+          <w:lang w:val="fr-FR"/>
+        </w:rPr>
+        <w:t>precision</w:t>
+      </w:r>
+      <w:proofErr w:type="spellEnd"/>
+      <w:r>
+        <w:rPr>
+          <w:rFonts w:ascii="Helvetica" w:hAnsi="Helvetica" w:cs="Helvetica"/>
+          <w:color w:val="000000"/>
+          <w:kern w:val="0"/>
+          <w:u w:color="000000"/>
+          <w:lang w:val="fr-FR"/>
+        </w:rPr>
+        <w:t xml:space="preserve">, </w:t>
+      </w:r>
+      <w:proofErr w:type="spellStart"/>
+      <w:r>
+        <w:rPr>
+          <w:rFonts w:ascii="Helvetica" w:hAnsi="Helvetica" w:cs="Helvetica"/>
+          <w:color w:val="000000"/>
+          <w:kern w:val="0"/>
+          <w:u w:color="000000"/>
+          <w:lang w:val="fr-FR"/>
+        </w:rPr>
+        <w:t>etc</w:t>
+      </w:r>
+      <w:proofErr w:type="spellEnd"/>
     </w:p>
     <w:p>
       <w:pPr>
@@ -547,15 +791,49 @@
         <w:tab/>
         <w:t xml:space="preserve">- 1. Mettre le ticket, </w:t>
       </w:r>
-      <w:r>
-        <w:rPr>
-          <w:rFonts w:ascii="Helvetica" w:hAnsi="Helvetica" w:cs="Helvetica"/>
-          <w:color w:val="000000"/>
-          <w:kern w:val="0"/>
-          <w:u w:color="000000"/>
-          <w:lang w:val="fr-FR"/>
-        </w:rPr>
-        <w:t>selectionne le modele veut</w:t>
+      <w:proofErr w:type="spellStart"/>
+      <w:r>
+        <w:rPr>
+          <w:rFonts w:ascii="Helvetica" w:hAnsi="Helvetica" w:cs="Helvetica"/>
+          <w:color w:val="000000"/>
+          <w:kern w:val="0"/>
+          <w:u w:color="000000"/>
+          <w:lang w:val="fr-FR"/>
+        </w:rPr>
+        <w:t>selectionne</w:t>
+      </w:r>
+      <w:proofErr w:type="spellEnd"/>
+      <w:r>
+        <w:rPr>
+          <w:rFonts w:ascii="Helvetica" w:hAnsi="Helvetica" w:cs="Helvetica"/>
+          <w:color w:val="000000"/>
+          <w:kern w:val="0"/>
+          <w:u w:color="000000"/>
+          <w:lang w:val="fr-FR"/>
+        </w:rPr>
+        <w:t xml:space="preserve"> le </w:t>
+      </w:r>
+      <w:proofErr w:type="spellStart"/>
+      <w:r>
+        <w:rPr>
+          <w:rFonts w:ascii="Helvetica" w:hAnsi="Helvetica" w:cs="Helvetica"/>
+          <w:color w:val="000000"/>
+          <w:kern w:val="0"/>
+          <w:u w:color="000000"/>
+          <w:lang w:val="fr-FR"/>
+        </w:rPr>
+        <w:t>modele</w:t>
+      </w:r>
+      <w:proofErr w:type="spellEnd"/>
+      <w:r>
+        <w:rPr>
+          <w:rFonts w:ascii="Helvetica" w:hAnsi="Helvetica" w:cs="Helvetica"/>
+          <w:color w:val="000000"/>
+          <w:kern w:val="0"/>
+          <w:u w:color="000000"/>
+          <w:lang w:val="fr-FR"/>
+        </w:rPr>
+        <w:t xml:space="preserve"> veut</w:t>
       </w:r>
     </w:p>
     <w:p>
@@ -670,7 +948,29 @@
           <w:u w:color="000000"/>
           <w:lang w:val="fr-FR"/>
         </w:rPr>
-        <w:t>- Onglet: rebalancement portefeuille</w:t>
+        <w:t xml:space="preserve">- Onglet: </w:t>
+      </w:r>
+      <w:proofErr w:type="spellStart"/>
+      <w:r>
+        <w:rPr>
+          <w:rFonts w:ascii="Helvetica" w:hAnsi="Helvetica" w:cs="Helvetica"/>
+          <w:color w:val="000000"/>
+          <w:kern w:val="0"/>
+          <w:u w:color="000000"/>
+          <w:lang w:val="fr-FR"/>
+        </w:rPr>
+        <w:t>rebalancement</w:t>
+      </w:r>
+      <w:proofErr w:type="spellEnd"/>
+      <w:r>
+        <w:rPr>
+          <w:rFonts w:ascii="Helvetica" w:hAnsi="Helvetica" w:cs="Helvetica"/>
+          <w:color w:val="000000"/>
+          <w:kern w:val="0"/>
+          <w:u w:color="000000"/>
+          <w:lang w:val="fr-FR"/>
+        </w:rPr>
+        <w:t xml:space="preserve"> portefeuille</w:t>
       </w:r>
     </w:p>
     <w:p>
@@ -766,7 +1066,51 @@
           <w:u w:color="000000"/>
           <w:lang w:val="fr-FR"/>
         </w:rPr>
-        <w:t>- Onlget : Decortique la performance d’une fonds</w:t>
+        <w:t xml:space="preserve">- </w:t>
+      </w:r>
+      <w:proofErr w:type="spellStart"/>
+      <w:r>
+        <w:rPr>
+          <w:rFonts w:ascii="Helvetica" w:hAnsi="Helvetica" w:cs="Helvetica"/>
+          <w:color w:val="000000"/>
+          <w:kern w:val="0"/>
+          <w:u w:color="000000"/>
+          <w:lang w:val="fr-FR"/>
+        </w:rPr>
+        <w:t>Onlget</w:t>
+      </w:r>
+      <w:proofErr w:type="spellEnd"/>
+      <w:r>
+        <w:rPr>
+          <w:rFonts w:ascii="Helvetica" w:hAnsi="Helvetica" w:cs="Helvetica"/>
+          <w:color w:val="000000"/>
+          <w:kern w:val="0"/>
+          <w:u w:color="000000"/>
+          <w:lang w:val="fr-FR"/>
+        </w:rPr>
+        <w:t xml:space="preserve"> : </w:t>
+      </w:r>
+      <w:proofErr w:type="spellStart"/>
+      <w:r>
+        <w:rPr>
+          <w:rFonts w:ascii="Helvetica" w:hAnsi="Helvetica" w:cs="Helvetica"/>
+          <w:color w:val="000000"/>
+          <w:kern w:val="0"/>
+          <w:u w:color="000000"/>
+          <w:lang w:val="fr-FR"/>
+        </w:rPr>
+        <w:t>Decortique</w:t>
+      </w:r>
+      <w:proofErr w:type="spellEnd"/>
+      <w:r>
+        <w:rPr>
+          <w:rFonts w:ascii="Helvetica" w:hAnsi="Helvetica" w:cs="Helvetica"/>
+          <w:color w:val="000000"/>
+          <w:kern w:val="0"/>
+          <w:u w:color="000000"/>
+          <w:lang w:val="fr-FR"/>
+        </w:rPr>
+        <w:t xml:space="preserve"> la performance d’une fonds</w:t>
       </w:r>
     </w:p>
     <w:p>
@@ -864,6 +1208,333 @@
           <w:lang w:val="fr-FR"/>
         </w:rPr>
       </w:pPr>
+      <w:r>
+        <w:rPr>
+          <w:rFonts w:ascii="Helvetica" w:hAnsi="Helvetica" w:cs="Helvetica"/>
+          <w:color w:val="000000"/>
+          <w:kern w:val="0"/>
+          <w:u w:color="000000"/>
+          <w:lang w:val="fr-FR"/>
+        </w:rPr>
+        <w:tab/>
+        <w:t>- graphique</w:t>
+      </w:r>
+    </w:p>
+    <w:p>
+      <w:pPr>
+        <w:tabs>
+          <w:tab w:val="left" w:pos="560"/>
+          <w:tab w:val="left" w:pos="1120"/>
+          <w:tab w:val="left" w:pos="1680"/>
+          <w:tab w:val="left" w:pos="2240"/>
+          <w:tab w:val="left" w:pos="2800"/>
+          <w:tab w:val="left" w:pos="3360"/>
+          <w:tab w:val="left" w:pos="3920"/>
+          <w:tab w:val="left" w:pos="4480"/>
+          <w:tab w:val="left" w:pos="5040"/>
+          <w:tab w:val="left" w:pos="5600"/>
+          <w:tab w:val="left" w:pos="6160"/>
+          <w:tab w:val="left" w:pos="6720"/>
+        </w:tabs>
+        <w:autoSpaceDE w:val="0"/>
+        <w:autoSpaceDN w:val="0"/>
+        <w:adjustRightInd w:val="0"/>
+        <w:rPr>
+          <w:rFonts w:ascii="Helvetica" w:hAnsi="Helvetica" w:cs="Helvetica"/>
+          <w:color w:val="000000"/>
+          <w:kern w:val="0"/>
+          <w:u w:color="000000"/>
+          <w:lang w:val="fr-FR"/>
+        </w:rPr>
+      </w:pPr>
+      <w:r>
+        <w:rPr>
+          <w:rFonts w:ascii="Helvetica" w:hAnsi="Helvetica" w:cs="Helvetica"/>
+          <w:color w:val="000000"/>
+          <w:kern w:val="0"/>
+          <w:u w:color="000000"/>
+          <w:lang w:val="fr-FR"/>
+        </w:rPr>
+        <w:tab/>
+        <w:t xml:space="preserve">- </w:t>
+      </w:r>
+      <w:proofErr w:type="spellStart"/>
+      <w:r>
+        <w:rPr>
+          <w:rFonts w:ascii="Helvetica" w:hAnsi="Helvetica" w:cs="Helvetica"/>
+          <w:color w:val="000000"/>
+          <w:kern w:val="0"/>
+          <w:u w:color="000000"/>
+          <w:lang w:val="fr-FR"/>
+        </w:rPr>
+        <w:t>separer</w:t>
+      </w:r>
+      <w:proofErr w:type="spellEnd"/>
+      <w:r>
+        <w:rPr>
+          <w:rFonts w:ascii="Helvetica" w:hAnsi="Helvetica" w:cs="Helvetica"/>
+          <w:color w:val="000000"/>
+          <w:kern w:val="0"/>
+          <w:u w:color="000000"/>
+          <w:lang w:val="fr-FR"/>
+        </w:rPr>
+        <w:t xml:space="preserve"> la performance gestion </w:t>
+      </w:r>
+      <w:proofErr w:type="spellStart"/>
+      <w:r>
+        <w:rPr>
+          <w:rFonts w:ascii="Helvetica" w:hAnsi="Helvetica" w:cs="Helvetica"/>
+          <w:color w:val="000000"/>
+          <w:kern w:val="0"/>
+          <w:u w:color="000000"/>
+          <w:lang w:val="fr-FR"/>
+        </w:rPr>
+        <w:t>porftefeuille</w:t>
+      </w:r>
+      <w:proofErr w:type="spellEnd"/>
+    </w:p>
+    <w:p>
+      <w:pPr>
+        <w:tabs>
+          <w:tab w:val="left" w:pos="560"/>
+          <w:tab w:val="left" w:pos="1120"/>
+          <w:tab w:val="left" w:pos="1680"/>
+          <w:tab w:val="left" w:pos="2240"/>
+          <w:tab w:val="left" w:pos="2800"/>
+          <w:tab w:val="left" w:pos="3360"/>
+          <w:tab w:val="left" w:pos="3920"/>
+          <w:tab w:val="left" w:pos="4480"/>
+          <w:tab w:val="left" w:pos="5040"/>
+          <w:tab w:val="left" w:pos="5600"/>
+          <w:tab w:val="left" w:pos="6160"/>
+          <w:tab w:val="left" w:pos="6720"/>
+        </w:tabs>
+        <w:autoSpaceDE w:val="0"/>
+        <w:autoSpaceDN w:val="0"/>
+        <w:adjustRightInd w:val="0"/>
+        <w:rPr>
+          <w:rFonts w:ascii="Helvetica" w:hAnsi="Helvetica" w:cs="Helvetica"/>
+          <w:color w:val="000000"/>
+          <w:kern w:val="0"/>
+          <w:u w:color="000000"/>
+          <w:lang w:val="fr-FR"/>
+        </w:rPr>
+      </w:pPr>
+      <w:r>
+        <w:rPr>
+          <w:rFonts w:ascii="Helvetica" w:hAnsi="Helvetica" w:cs="Helvetica"/>
+          <w:color w:val="000000"/>
+          <w:kern w:val="0"/>
+          <w:u w:color="000000"/>
+          <w:lang w:val="fr-FR"/>
+        </w:rPr>
+        <w:tab/>
+        <w:t xml:space="preserve">-mettre dans </w:t>
+      </w:r>
+      <w:proofErr w:type="spellStart"/>
+      <w:r>
+        <w:rPr>
+          <w:rFonts w:ascii="Helvetica" w:hAnsi="Helvetica" w:cs="Helvetica"/>
+          <w:color w:val="000000"/>
+          <w:kern w:val="0"/>
+          <w:u w:color="000000"/>
+          <w:lang w:val="fr-FR"/>
+        </w:rPr>
+        <w:t>sql</w:t>
+      </w:r>
+      <w:proofErr w:type="spellEnd"/>
+      <w:r>
+        <w:rPr>
+          <w:rFonts w:ascii="Helvetica" w:hAnsi="Helvetica" w:cs="Helvetica"/>
+          <w:color w:val="000000"/>
+          <w:kern w:val="0"/>
+          <w:u w:color="000000"/>
+          <w:lang w:val="fr-FR"/>
+        </w:rPr>
+        <w:t xml:space="preserve"> nos </w:t>
+      </w:r>
+      <w:proofErr w:type="spellStart"/>
+      <w:r>
+        <w:rPr>
+          <w:rFonts w:ascii="Helvetica" w:hAnsi="Helvetica" w:cs="Helvetica"/>
+          <w:color w:val="000000"/>
+          <w:kern w:val="0"/>
+          <w:u w:color="000000"/>
+          <w:lang w:val="fr-FR"/>
+        </w:rPr>
+        <w:t>donn</w:t>
+      </w:r>
+      <w:proofErr w:type="spellEnd"/>
+      <w:r>
+        <w:rPr>
+          <w:rFonts w:ascii="Helvetica" w:hAnsi="Helvetica" w:cs="Helvetica"/>
+          <w:color w:val="000000"/>
+          <w:kern w:val="0"/>
+          <w:u w:color="000000"/>
+          <w:lang w:val="fr-FR"/>
+        </w:rPr>
+        <w:t>/es</w:t>
+      </w:r>
+    </w:p>
+    <w:p>
+      <w:pPr>
+        <w:tabs>
+          <w:tab w:val="left" w:pos="560"/>
+          <w:tab w:val="left" w:pos="1120"/>
+          <w:tab w:val="left" w:pos="1680"/>
+          <w:tab w:val="left" w:pos="2240"/>
+          <w:tab w:val="left" w:pos="2800"/>
+          <w:tab w:val="left" w:pos="3360"/>
+          <w:tab w:val="left" w:pos="3920"/>
+          <w:tab w:val="left" w:pos="4480"/>
+          <w:tab w:val="left" w:pos="5040"/>
+          <w:tab w:val="left" w:pos="5600"/>
+          <w:tab w:val="left" w:pos="6160"/>
+          <w:tab w:val="left" w:pos="6720"/>
+        </w:tabs>
+        <w:autoSpaceDE w:val="0"/>
+        <w:autoSpaceDN w:val="0"/>
+        <w:adjustRightInd w:val="0"/>
+        <w:rPr>
+          <w:rFonts w:ascii="Helvetica" w:hAnsi="Helvetica" w:cs="Helvetica"/>
+          <w:color w:val="000000"/>
+          <w:kern w:val="0"/>
+          <w:u w:color="000000"/>
+          <w:lang w:val="fr-FR"/>
+        </w:rPr>
+      </w:pPr>
+      <w:r>
+        <w:rPr>
+          <w:rFonts w:ascii="Helvetica" w:hAnsi="Helvetica" w:cs="Helvetica"/>
+          <w:color w:val="000000"/>
+          <w:kern w:val="0"/>
+          <w:u w:color="000000"/>
+          <w:lang w:val="fr-FR"/>
+        </w:rPr>
+        <w:tab/>
+        <w:t>-tableau de bord quasiement</w:t>
+      </w:r>
+    </w:p>
+    <w:p>
+      <w:pPr>
+        <w:tabs>
+          <w:tab w:val="left" w:pos="560"/>
+          <w:tab w:val="left" w:pos="1120"/>
+          <w:tab w:val="left" w:pos="1680"/>
+          <w:tab w:val="left" w:pos="2240"/>
+          <w:tab w:val="left" w:pos="2800"/>
+          <w:tab w:val="left" w:pos="3360"/>
+          <w:tab w:val="left" w:pos="3920"/>
+          <w:tab w:val="left" w:pos="4480"/>
+          <w:tab w:val="left" w:pos="5040"/>
+          <w:tab w:val="left" w:pos="5600"/>
+          <w:tab w:val="left" w:pos="6160"/>
+          <w:tab w:val="left" w:pos="6720"/>
+        </w:tabs>
+        <w:autoSpaceDE w:val="0"/>
+        <w:autoSpaceDN w:val="0"/>
+        <w:adjustRightInd w:val="0"/>
+        <w:rPr>
+          <w:rFonts w:ascii="Helvetica" w:hAnsi="Helvetica" w:cs="Helvetica"/>
+          <w:color w:val="000000"/>
+          <w:kern w:val="0"/>
+          <w:u w:color="000000"/>
+        </w:rPr>
+      </w:pPr>
+      <w:r>
+        <w:rPr>
+          <w:rFonts w:ascii="Helvetica" w:hAnsi="Helvetica" w:cs="Helvetica"/>
+          <w:color w:val="000000"/>
+          <w:kern w:val="0"/>
+          <w:u w:color="000000"/>
+          <w:lang w:val="fr-FR"/>
+        </w:rPr>
+        <w:t xml:space="preserve">- Onglet : </w:t>
+      </w:r>
+      <w:proofErr w:type="spellStart"/>
+      <w:r>
+        <w:rPr>
+          <w:rFonts w:ascii="Helvetica" w:hAnsi="Helvetica" w:cs="Helvetica"/>
+          <w:color w:val="000000"/>
+          <w:kern w:val="0"/>
+          <w:u w:color="000000"/>
+          <w:lang w:val="fr-FR"/>
+        </w:rPr>
+        <w:t>analysis</w:t>
+      </w:r>
+      <w:proofErr w:type="spellEnd"/>
+      <w:r>
+        <w:rPr>
+          <w:rFonts w:ascii="Helvetica" w:hAnsi="Helvetica" w:cs="Helvetica"/>
+          <w:color w:val="000000"/>
+          <w:kern w:val="0"/>
+          <w:u w:color="000000"/>
+          <w:lang w:val="fr-FR"/>
+        </w:rPr>
+        <w:t xml:space="preserve"> </w:t>
+      </w:r>
+      <w:proofErr w:type="spellStart"/>
+      <w:r>
+        <w:rPr>
+          <w:rFonts w:ascii="Helvetica" w:hAnsi="Helvetica" w:cs="Helvetica"/>
+          <w:color w:val="000000"/>
+          <w:kern w:val="0"/>
+          <w:u w:color="000000"/>
+          <w:lang w:val="fr-FR"/>
+        </w:rPr>
+        <w:t>d,une</w:t>
+      </w:r>
+      <w:proofErr w:type="spellEnd"/>
+      <w:r>
+        <w:rPr>
+          <w:rFonts w:ascii="Helvetica" w:hAnsi="Helvetica" w:cs="Helvetica"/>
+          <w:color w:val="000000"/>
+          <w:kern w:val="0"/>
+          <w:u w:color="000000"/>
+          <w:lang w:val="fr-FR"/>
+        </w:rPr>
+        <w:t xml:space="preserve"> base de donne en </w:t>
+      </w:r>
+      <w:proofErr w:type="spellStart"/>
+      <w:r>
+        <w:rPr>
+          <w:rFonts w:ascii="Helvetica" w:hAnsi="Helvetica" w:cs="Helvetica"/>
+          <w:color w:val="000000"/>
+          <w:kern w:val="0"/>
+          <w:u w:color="000000"/>
+          <w:lang w:val="fr-FR"/>
+        </w:rPr>
+        <w:t>sql</w:t>
+      </w:r>
+      <w:proofErr w:type="spellEnd"/>
+    </w:p>
+    <w:p>
+      <w:pPr>
+        <w:tabs>
+          <w:tab w:val="left" w:pos="560"/>
+          <w:tab w:val="left" w:pos="1120"/>
+          <w:tab w:val="left" w:pos="1680"/>
+          <w:tab w:val="left" w:pos="2240"/>
+          <w:tab w:val="left" w:pos="2800"/>
+          <w:tab w:val="left" w:pos="3360"/>
+          <w:tab w:val="left" w:pos="3920"/>
+          <w:tab w:val="left" w:pos="4480"/>
+          <w:tab w:val="left" w:pos="5040"/>
+          <w:tab w:val="left" w:pos="5600"/>
+          <w:tab w:val="left" w:pos="6160"/>
+          <w:tab w:val="left" w:pos="6720"/>
+        </w:tabs>
+        <w:autoSpaceDE w:val="0"/>
+        <w:autoSpaceDN w:val="0"/>
+        <w:adjustRightInd w:val="0"/>
+        <w:rPr>
+          <w:rFonts w:ascii="Helvetica" w:hAnsi="Helvetica" w:cs="Helvetica"/>
+          <w:color w:val="000000"/>
+          <w:kern w:val="0"/>
+          <w:u w:color="000000"/>
+          <w:lang w:val="fr-FR"/>
+        </w:rPr>
+      </w:pPr>
     </w:p>
     <w:p>
       <w:pPr>
@@ -994,83 +1665,151 @@
           <w:u w:color="000000"/>
           <w:lang w:val="fr-FR"/>
         </w:rPr>
-        <w:t>- bloomberg</w:t>
-      </w:r>
-    </w:p>
-    <w:p>
-      <w:pPr>
-        <w:tabs>
-          <w:tab w:val="left" w:pos="560"/>
-          <w:tab w:val="left" w:pos="1120"/>
-          <w:tab w:val="left" w:pos="1680"/>
-          <w:tab w:val="left" w:pos="2240"/>
-          <w:tab w:val="left" w:pos="2800"/>
-          <w:tab w:val="left" w:pos="3360"/>
-          <w:tab w:val="left" w:pos="3920"/>
-          <w:tab w:val="left" w:pos="4480"/>
-          <w:tab w:val="left" w:pos="5040"/>
-          <w:tab w:val="left" w:pos="5600"/>
-          <w:tab w:val="left" w:pos="6160"/>
-          <w:tab w:val="left" w:pos="6720"/>
-        </w:tabs>
-        <w:autoSpaceDE w:val="0"/>
-        <w:autoSpaceDN w:val="0"/>
-        <w:adjustRightInd w:val="0"/>
-        <w:rPr>
-          <w:rFonts w:ascii="Helvetica" w:hAnsi="Helvetica" w:cs="Helvetica"/>
-          <w:color w:val="000000"/>
-          <w:kern w:val="0"/>
-          <w:u w:color="000000"/>
-          <w:lang w:val="fr-FR"/>
-        </w:rPr>
-      </w:pPr>
-      <w:r>
-        <w:rPr>
-          <w:rFonts w:ascii="Helvetica" w:hAnsi="Helvetica" w:cs="Helvetica"/>
-          <w:color w:val="000000"/>
-          <w:kern w:val="0"/>
-          <w:u w:color="000000"/>
-          <w:lang w:val="fr-FR"/>
-        </w:rPr>
-        <w:t>- mise en place strategy automatic</w:t>
-      </w:r>
-    </w:p>
-    <w:p>
-      <w:pPr>
-        <w:tabs>
-          <w:tab w:val="left" w:pos="560"/>
-          <w:tab w:val="left" w:pos="1120"/>
-          <w:tab w:val="left" w:pos="1680"/>
-          <w:tab w:val="left" w:pos="2240"/>
-          <w:tab w:val="left" w:pos="2800"/>
-          <w:tab w:val="left" w:pos="3360"/>
-          <w:tab w:val="left" w:pos="3920"/>
-          <w:tab w:val="left" w:pos="4480"/>
-          <w:tab w:val="left" w:pos="5040"/>
-          <w:tab w:val="left" w:pos="5600"/>
-          <w:tab w:val="left" w:pos="6160"/>
-          <w:tab w:val="left" w:pos="6720"/>
-        </w:tabs>
-        <w:autoSpaceDE w:val="0"/>
-        <w:autoSpaceDN w:val="0"/>
-        <w:adjustRightInd w:val="0"/>
-        <w:rPr>
-          <w:rFonts w:ascii="Helvetica" w:hAnsi="Helvetica" w:cs="Helvetica"/>
-          <w:color w:val="000000"/>
-          <w:kern w:val="0"/>
-          <w:u w:color="000000"/>
-          <w:lang w:val="fr-FR"/>
-        </w:rPr>
-      </w:pPr>
-      <w:r>
-        <w:rPr>
-          <w:rFonts w:ascii="Helvetica" w:hAnsi="Helvetica" w:cs="Helvetica"/>
-          <w:color w:val="000000"/>
-          <w:kern w:val="0"/>
-          <w:u w:color="000000"/>
-          <w:lang w:val="fr-FR"/>
-        </w:rPr>
-        <w:t>- statistic arbitrage</w:t>
+        <w:t xml:space="preserve">- </w:t>
+      </w:r>
+      <w:proofErr w:type="spellStart"/>
+      <w:r>
+        <w:rPr>
+          <w:rFonts w:ascii="Helvetica" w:hAnsi="Helvetica" w:cs="Helvetica"/>
+          <w:color w:val="000000"/>
+          <w:kern w:val="0"/>
+          <w:u w:color="000000"/>
+          <w:lang w:val="fr-FR"/>
+        </w:rPr>
+        <w:t>bloomberg</w:t>
+      </w:r>
+      <w:proofErr w:type="spellEnd"/>
+    </w:p>
+    <w:p>
+      <w:pPr>
+        <w:tabs>
+          <w:tab w:val="left" w:pos="560"/>
+          <w:tab w:val="left" w:pos="1120"/>
+          <w:tab w:val="left" w:pos="1680"/>
+          <w:tab w:val="left" w:pos="2240"/>
+          <w:tab w:val="left" w:pos="2800"/>
+          <w:tab w:val="left" w:pos="3360"/>
+          <w:tab w:val="left" w:pos="3920"/>
+          <w:tab w:val="left" w:pos="4480"/>
+          <w:tab w:val="left" w:pos="5040"/>
+          <w:tab w:val="left" w:pos="5600"/>
+          <w:tab w:val="left" w:pos="6160"/>
+          <w:tab w:val="left" w:pos="6720"/>
+        </w:tabs>
+        <w:autoSpaceDE w:val="0"/>
+        <w:autoSpaceDN w:val="0"/>
+        <w:adjustRightInd w:val="0"/>
+        <w:rPr>
+          <w:rFonts w:ascii="Helvetica" w:hAnsi="Helvetica" w:cs="Helvetica"/>
+          <w:color w:val="000000"/>
+          <w:kern w:val="0"/>
+          <w:u w:color="000000"/>
+          <w:lang w:val="fr-FR"/>
+        </w:rPr>
+      </w:pPr>
+      <w:r>
+        <w:rPr>
+          <w:rFonts w:ascii="Helvetica" w:hAnsi="Helvetica" w:cs="Helvetica"/>
+          <w:color w:val="000000"/>
+          <w:kern w:val="0"/>
+          <w:u w:color="000000"/>
+          <w:lang w:val="fr-FR"/>
+        </w:rPr>
+        <w:t xml:space="preserve">- mise en place </w:t>
+      </w:r>
+      <w:proofErr w:type="spellStart"/>
+      <w:r>
+        <w:rPr>
+          <w:rFonts w:ascii="Helvetica" w:hAnsi="Helvetica" w:cs="Helvetica"/>
+          <w:color w:val="000000"/>
+          <w:kern w:val="0"/>
+          <w:u w:color="000000"/>
+          <w:lang w:val="fr-FR"/>
+        </w:rPr>
+        <w:t>strategy</w:t>
+      </w:r>
+      <w:proofErr w:type="spellEnd"/>
+      <w:r>
+        <w:rPr>
+          <w:rFonts w:ascii="Helvetica" w:hAnsi="Helvetica" w:cs="Helvetica"/>
+          <w:color w:val="000000"/>
+          <w:kern w:val="0"/>
+          <w:u w:color="000000"/>
+          <w:lang w:val="fr-FR"/>
+        </w:rPr>
+        <w:t xml:space="preserve"> </w:t>
+      </w:r>
+      <w:proofErr w:type="spellStart"/>
+      <w:r>
+        <w:rPr>
+          <w:rFonts w:ascii="Helvetica" w:hAnsi="Helvetica" w:cs="Helvetica"/>
+          <w:color w:val="000000"/>
+          <w:kern w:val="0"/>
+          <w:u w:color="000000"/>
+          <w:lang w:val="fr-FR"/>
+        </w:rPr>
+        <w:t>automatic</w:t>
+      </w:r>
+      <w:proofErr w:type="spellEnd"/>
+    </w:p>
+    <w:p>
+      <w:pPr>
+        <w:tabs>
+          <w:tab w:val="left" w:pos="560"/>
+          <w:tab w:val="left" w:pos="1120"/>
+          <w:tab w:val="left" w:pos="1680"/>
+          <w:tab w:val="left" w:pos="2240"/>
+          <w:tab w:val="left" w:pos="2800"/>
+          <w:tab w:val="left" w:pos="3360"/>
+          <w:tab w:val="left" w:pos="3920"/>
+          <w:tab w:val="left" w:pos="4480"/>
+          <w:tab w:val="left" w:pos="5040"/>
+          <w:tab w:val="left" w:pos="5600"/>
+          <w:tab w:val="left" w:pos="6160"/>
+          <w:tab w:val="left" w:pos="6720"/>
+        </w:tabs>
+        <w:autoSpaceDE w:val="0"/>
+        <w:autoSpaceDN w:val="0"/>
+        <w:adjustRightInd w:val="0"/>
+        <w:rPr>
+          <w:rFonts w:ascii="Helvetica" w:hAnsi="Helvetica" w:cs="Helvetica"/>
+          <w:color w:val="000000"/>
+          <w:kern w:val="0"/>
+          <w:u w:color="000000"/>
+          <w:lang w:val="fr-FR"/>
+        </w:rPr>
+      </w:pPr>
+      <w:r>
+        <w:rPr>
+          <w:rFonts w:ascii="Helvetica" w:hAnsi="Helvetica" w:cs="Helvetica"/>
+          <w:color w:val="000000"/>
+          <w:kern w:val="0"/>
+          <w:u w:color="000000"/>
+          <w:lang w:val="fr-FR"/>
+        </w:rPr>
+        <w:t xml:space="preserve">- </w:t>
+      </w:r>
+      <w:proofErr w:type="spellStart"/>
+      <w:r>
+        <w:rPr>
+          <w:rFonts w:ascii="Helvetica" w:hAnsi="Helvetica" w:cs="Helvetica"/>
+          <w:color w:val="000000"/>
+          <w:kern w:val="0"/>
+          <w:u w:color="000000"/>
+          <w:lang w:val="fr-FR"/>
+        </w:rPr>
+        <w:t>statistic</w:t>
+      </w:r>
+      <w:proofErr w:type="spellEnd"/>
+      <w:r>
+        <w:rPr>
+          <w:rFonts w:ascii="Helvetica" w:hAnsi="Helvetica" w:cs="Helvetica"/>
+          <w:color w:val="000000"/>
+          <w:kern w:val="0"/>
+          <w:u w:color="000000"/>
+          <w:lang w:val="fr-FR"/>
+        </w:rPr>
+        <w:t xml:space="preserve"> arbitrage</w:t>
       </w:r>
     </w:p>
     <w:p>

</xml_diff>